<commit_message>
Update Sql Activity2 with Advanced.docx
</commit_message>
<xml_diff>
--- a/DAY 1(99003612)/Sql Activity2 with Advanced.docx
+++ b/DAY 1(99003612)/Sql Activity2 with Advanced.docx
@@ -6409,7 +6409,14 @@
           <w:sz w:val="28"/>
           <w:szCs w:val="28"/>
         </w:rPr>
-        <w:t>Ans. select Moviename from movie where Moviename = (select min(Moviename) from movie);</w:t>
+        <w:t>Ans. select min(length) from movie</w:t>
+      </w:r>
+      <w:r>
+        <w:rPr>
+          <w:sz w:val="28"/>
+          <w:szCs w:val="28"/>
+        </w:rPr>
+        <w:t>;</w:t>
       </w:r>
     </w:p>
     <w:p>
@@ -6464,22 +6471,7 @@
           <w:sz w:val="28"/>
           <w:szCs w:val="28"/>
         </w:rPr>
-        <w:t>Display the movie name, hero name, heroine name whose having maximum length.</w:t>
-      </w:r>
-    </w:p>
-    <w:p>
-      <w:pPr>
-        <w:rPr>
-          <w:sz w:val="28"/>
-          <w:szCs w:val="28"/>
-        </w:rPr>
-      </w:pPr>
-      <w:r>
-        <w:rPr>
-          <w:sz w:val="28"/>
-          <w:szCs w:val="28"/>
-        </w:rPr>
-        <w:t>Ans. select Moviename,Heroname,Heroine from movie having length(Moviename) = (select max(length(Moviename)) from movie);</w:t>
+        <w:t xml:space="preserve">Display the movie </w:t>
       </w:r>
     </w:p>
     <w:p>
@@ -6499,7 +6491,7 @@
           <w:sz w:val="28"/>
           <w:szCs w:val="28"/>
         </w:rPr>
-        <w:t>Display the movie name, hero name, heroine name the movie released after 15 march 2018.</w:t>
+        <w:t>name, hero name, heroine name whose having maximum length.</w:t>
       </w:r>
     </w:p>
     <w:p>
@@ -6514,7 +6506,7 @@
           <w:sz w:val="28"/>
           <w:szCs w:val="28"/>
         </w:rPr>
-        <w:t>Ans. select Moviename, Heroname,Heroine from movie where Release date&gt;’2018-3-15’;</w:t>
+        <w:t>Ans. select Moviename,Heroname,Heroine from movie having length(Moviename) = (select max(length(Moviename)) from movie);</w:t>
       </w:r>
     </w:p>
     <w:p>
@@ -6534,7 +6526,7 @@
           <w:sz w:val="28"/>
           <w:szCs w:val="28"/>
         </w:rPr>
-        <w:t>Display the count of thriller movies.</w:t>
+        <w:t>Display the movie name, hero name, heroine name the movie released after 15 march 2018.</w:t>
       </w:r>
     </w:p>
     <w:p>
@@ -6549,7 +6541,7 @@
           <w:sz w:val="28"/>
           <w:szCs w:val="28"/>
         </w:rPr>
-        <w:t>Ans.  select count(*) from movie where Movietype = “Thriller”;</w:t>
+        <w:t>Ans. select Moviename, Heroname,Heroine from movie where Release date&gt;’2018-3-15’;</w:t>
       </w:r>
     </w:p>
     <w:p>
@@ -6569,7 +6561,7 @@
           <w:sz w:val="28"/>
           <w:szCs w:val="28"/>
         </w:rPr>
-        <w:t>Display the count of movies whose released before 15 march 2018.</w:t>
+        <w:t>Display the count of thriller movies.</w:t>
       </w:r>
     </w:p>
     <w:p>
@@ -6584,7 +6576,7 @@
           <w:sz w:val="28"/>
           <w:szCs w:val="28"/>
         </w:rPr>
-        <w:t>Ans. select count(Moviename) from movie where Releasedate&lt;’2018-3-15’;</w:t>
+        <w:t>Ans.  select count(*) from movie where Movietype = “Thriller”;</w:t>
       </w:r>
     </w:p>
     <w:p>
@@ -6604,7 +6596,7 @@
           <w:sz w:val="28"/>
           <w:szCs w:val="28"/>
         </w:rPr>
-        <w:t xml:space="preserve"> Display the release date of the movie name ‘Zero’.</w:t>
+        <w:t>Display the count of movies whose released before 15 march 2018.</w:t>
       </w:r>
     </w:p>
     <w:p>
@@ -6619,7 +6611,7 @@
           <w:sz w:val="28"/>
           <w:szCs w:val="28"/>
         </w:rPr>
-        <w:t>Ans. select Releasedate from movie where Moviename=”Zero”;</w:t>
+        <w:t>Ans. select count(Moviename) from movie where Releasedate&lt;’2018-3-15’;</w:t>
       </w:r>
     </w:p>
     <w:p>
@@ -6639,7 +6631,7 @@
           <w:sz w:val="28"/>
           <w:szCs w:val="28"/>
         </w:rPr>
-        <w:t>Display the actor name that acted with ‘Amy’.</w:t>
+        <w:t xml:space="preserve"> Display the release date of the movie name ‘Zero’.</w:t>
       </w:r>
     </w:p>
     <w:p>
@@ -6654,7 +6646,7 @@
           <w:sz w:val="28"/>
           <w:szCs w:val="28"/>
         </w:rPr>
-        <w:t>Ans. select Heroname from movie where Heroine = “Amy”;</w:t>
+        <w:t>Ans. select Releasedate from movie where Moviename=”Zero”;</w:t>
       </w:r>
     </w:p>
     <w:p>
@@ -6674,16 +6666,7 @@
           <w:sz w:val="28"/>
           <w:szCs w:val="28"/>
         </w:rPr>
-        <w:t>Display the Count of maximum movie</w:t>
-      </w:r>
-      <w:bookmarkStart w:id="0" w:name="_GoBack"/>
-      <w:bookmarkEnd w:id="0"/>
-      <w:r>
-        <w:rPr>
-          <w:sz w:val="28"/>
-          <w:szCs w:val="28"/>
-        </w:rPr>
-        <w:t>s released in a month of October.</w:t>
+        <w:t>Display the actor name that acted with ‘Amy’.</w:t>
       </w:r>
     </w:p>
     <w:p>
@@ -6698,14 +6681,7 @@
           <w:sz w:val="28"/>
           <w:szCs w:val="28"/>
         </w:rPr>
-        <w:t xml:space="preserve">Ans. </w:t>
-      </w:r>
-      <w:r>
-        <w:rPr>
-          <w:sz w:val="28"/>
-          <w:szCs w:val="28"/>
-        </w:rPr>
-        <w:t>select count(*) from movie where monthname(Releasedate)=’October’;</w:t>
+        <w:t>Ans. select Heroname from movie where Heroine = “Amy”;</w:t>
       </w:r>
     </w:p>
     <w:p>
@@ -6725,6 +6701,70 @@
           <w:sz w:val="28"/>
           <w:szCs w:val="28"/>
         </w:rPr>
+        <w:t>Display the Count of maximum movies released in a month of October.</w:t>
+      </w:r>
+    </w:p>
+    <w:p>
+      <w:pPr>
+        <w:rPr>
+          <w:sz w:val="28"/>
+          <w:szCs w:val="28"/>
+        </w:rPr>
+      </w:pPr>
+      <w:r>
+        <w:rPr>
+          <w:sz w:val="28"/>
+          <w:szCs w:val="28"/>
+        </w:rPr>
+        <w:t xml:space="preserve">Ans. </w:t>
+      </w:r>
+      <w:r>
+        <w:rPr>
+          <w:sz w:val="28"/>
+          <w:szCs w:val="28"/>
+        </w:rPr>
+        <w:t>s</w:t>
+      </w:r>
+      <w:r>
+        <w:rPr>
+          <w:sz w:val="28"/>
+          <w:szCs w:val="28"/>
+        </w:rPr>
+        <w:t>e</w:t>
+      </w:r>
+      <w:r>
+        <w:rPr>
+          <w:sz w:val="28"/>
+          <w:szCs w:val="28"/>
+        </w:rPr>
+        <w:t>lect count(*) from movie where monthname(Releasedate)=’October’;</w:t>
+      </w:r>
+    </w:p>
+    <w:p>
+      <w:pPr>
+        <w:rPr>
+          <w:sz w:val="28"/>
+          <w:szCs w:val="28"/>
+        </w:rPr>
+      </w:pPr>
+    </w:p>
+    <w:p>
+      <w:pPr>
+        <w:pStyle w:val="ListParagraph"/>
+        <w:numPr>
+          <w:ilvl w:val="0"/>
+          <w:numId w:val="1"/>
+        </w:numPr>
+        <w:rPr>
+          <w:sz w:val="28"/>
+          <w:szCs w:val="28"/>
+        </w:rPr>
+      </w:pPr>
+      <w:r>
+        <w:rPr>
+          <w:sz w:val="28"/>
+          <w:szCs w:val="28"/>
+        </w:rPr>
         <w:lastRenderedPageBreak/>
         <w:t>Display the movienames whose production id for different languages.</w:t>
       </w:r>
@@ -6800,6 +6840,11 @@
     </w:p>
     <w:p>
       <w:pPr>
+        <w:pStyle w:val="ListParagraph"/>
+        <w:numPr>
+          <w:ilvl w:val="0"/>
+          <w:numId w:val="2"/>
+        </w:numPr>
         <w:rPr>
           <w:sz w:val="28"/>
           <w:szCs w:val="28"/>
@@ -6820,20 +6865,39 @@
           <w:szCs w:val="28"/>
         </w:rPr>
       </w:pPr>
+      <w:r>
+        <w:rPr>
+          <w:sz w:val="28"/>
+          <w:szCs w:val="28"/>
+        </w:rPr>
+        <w:t xml:space="preserve">Ans. </w:t>
+      </w:r>
+      <w:r>
+        <w:rPr>
+          <w:sz w:val="28"/>
+          <w:szCs w:val="28"/>
+        </w:rPr>
+        <w:t>select  p.productionname,m.Productionid,count(*)  from movie m join  productions p on m.Productionid=p.Productionid group by Productionid ;</w:t>
+      </w:r>
     </w:p>
     <w:p>
       <w:pPr>
-        <w:rPr>
-          <w:sz w:val="28"/>
-          <w:szCs w:val="28"/>
-        </w:rPr>
-      </w:pPr>
-      <w:r>
-        <w:rPr>
-          <w:sz w:val="28"/>
-          <w:szCs w:val="28"/>
-        </w:rPr>
-        <w:t>2.</w:t>
+        <w:pStyle w:val="ListParagraph"/>
+        <w:numPr>
+          <w:ilvl w:val="0"/>
+          <w:numId w:val="2"/>
+        </w:numPr>
+        <w:rPr>
+          <w:sz w:val="28"/>
+          <w:szCs w:val="28"/>
+        </w:rPr>
+      </w:pPr>
+      <w:r>
+        <w:rPr>
+          <w:sz w:val="28"/>
+          <w:szCs w:val="28"/>
+        </w:rPr>
+        <w:t>Write the query to display production name, owner name have produced more than 2 movies.</w:t>
       </w:r>
     </w:p>
     <w:p>
@@ -6848,7 +6912,14 @@
           <w:sz w:val="28"/>
           <w:szCs w:val="28"/>
         </w:rPr>
-        <w:t>Write the query to display production name, owner name have produced more than 2 movies.</w:t>
+        <w:t xml:space="preserve">Ans. </w:t>
+      </w:r>
+      <w:r>
+        <w:rPr>
+          <w:sz w:val="28"/>
+          <w:szCs w:val="28"/>
+        </w:rPr>
+        <w:t>select  p.productionname,p.OwnerName  from movie m join  productions p on m.Productionid=p.Productionid group by m.Productionid having count(*)&gt;2 ;</w:t>
       </w:r>
     </w:p>
     <w:p>
@@ -6858,6 +6929,20 @@
           <w:szCs w:val="28"/>
         </w:rPr>
       </w:pPr>
+      <w:r>
+        <w:rPr>
+          <w:sz w:val="28"/>
+          <w:szCs w:val="28"/>
+        </w:rPr>
+        <w:t xml:space="preserve">Ans. </w:t>
+      </w:r>
+      <w:r>
+        <w:rPr>
+          <w:sz w:val="28"/>
+          <w:szCs w:val="28"/>
+        </w:rPr>
+        <w:t>select  p.productionname,p.OwnerName,count(m.Productionid) from movie m join  productions p on m.Productionid=p.Productionid group by m.Productionid order by count(m.Productionid) desc limit 1 ;</w:t>
+      </w:r>
     </w:p>
     <w:p>
       <w:pPr>
@@ -6896,6 +6981,20 @@
           <w:szCs w:val="28"/>
         </w:rPr>
       </w:pPr>
+      <w:r>
+        <w:rPr>
+          <w:sz w:val="28"/>
+          <w:szCs w:val="28"/>
+        </w:rPr>
+        <w:t xml:space="preserve">Ans. </w:t>
+      </w:r>
+      <w:r>
+        <w:rPr>
+          <w:sz w:val="28"/>
+          <w:szCs w:val="28"/>
+        </w:rPr>
+        <w:t>select  m.Moviename,m.Heroname,p.productionname  from movie m join  productions p on m.Productionid=p.Productionid where p.OwnerName ="Subaskaran"  ;</w:t>
+      </w:r>
     </w:p>
     <w:p>
       <w:pPr>
@@ -7005,6 +7104,22 @@
           <w:szCs w:val="28"/>
         </w:rPr>
       </w:pPr>
+      <w:r>
+        <w:rPr>
+          <w:sz w:val="28"/>
+          <w:szCs w:val="28"/>
+        </w:rPr>
+        <w:t xml:space="preserve">Ans. </w:t>
+      </w:r>
+      <w:r>
+        <w:rPr>
+          <w:sz w:val="28"/>
+          <w:szCs w:val="28"/>
+        </w:rPr>
+        <w:t>select  m.Moviename,m.Heroname,p.Productionid  from movie m join  productions p on m.Productionid=p.Productionid where p.Productionid like "%82" ;</w:t>
+      </w:r>
+      <w:bookmarkStart w:id="0" w:name="_GoBack"/>
+      <w:bookmarkEnd w:id="0"/>
     </w:p>
     <w:p>
       <w:pPr>
@@ -7071,6 +7186,7 @@
           <w:sz w:val="28"/>
           <w:szCs w:val="28"/>
         </w:rPr>
+        <w:lastRenderedPageBreak/>
         <w:t>Write the query to display the productionname, ownername who has not produced the movie.</w:t>
       </w:r>
     </w:p>
@@ -7178,8 +7294,16 @@
           <w:sz w:val="28"/>
           <w:szCs w:val="28"/>
         </w:rPr>
-        <w:t>Ans: Amy</w:t>
-      </w:r>
+        <w:t xml:space="preserve">Ans: </w:t>
+      </w:r>
+    </w:p>
+    <w:p>
+      <w:pPr>
+        <w:rPr>
+          <w:sz w:val="28"/>
+          <w:szCs w:val="28"/>
+        </w:rPr>
+      </w:pPr>
     </w:p>
     <w:p>
       <w:pPr>
@@ -7358,6 +7482,95 @@
 <file path=word/numbering.xml><?xml version="1.0" encoding="utf-8"?>
 <w:numbering xmlns:wpc="http://schemas.microsoft.com/office/word/2010/wordprocessingCanvas" xmlns:cx="http://schemas.microsoft.com/office/drawing/2014/chartex" xmlns:cx1="http://schemas.microsoft.com/office/drawing/2015/9/8/chartex" xmlns:mc="http://schemas.openxmlformats.org/markup-compatibility/2006" xmlns:o="urn:schemas-microsoft-com:office:office" xmlns:r="http://schemas.openxmlformats.org/officeDocument/2006/relationships" xmlns:m="http://schemas.openxmlformats.org/officeDocument/2006/math" xmlns:v="urn:schemas-microsoft-com:vml" xmlns:wp14="http://schemas.microsoft.com/office/word/2010/wordprocessingDrawing" xmlns:wp="http://schemas.openxmlformats.org/drawingml/2006/wordprocessingDrawing" xmlns:w10="urn:schemas-microsoft-com:office:word" xmlns:w="http://schemas.openxmlformats.org/wordprocessingml/2006/main" xmlns:w14="http://schemas.microsoft.com/office/word/2010/wordml" xmlns:w15="http://schemas.microsoft.com/office/word/2012/wordml" xmlns:w16se="http://schemas.microsoft.com/office/word/2015/wordml/symex" xmlns:wpg="http://schemas.microsoft.com/office/word/2010/wordprocessingGroup" xmlns:wpi="http://schemas.microsoft.com/office/word/2010/wordprocessingInk" xmlns:wne="http://schemas.microsoft.com/office/word/2006/wordml" xmlns:wps="http://schemas.microsoft.com/office/word/2010/wordprocessingShape" mc:Ignorable="w14 w15 w16se wp14">
   <w:abstractNum w:abstractNumId="0" w15:restartNumberingAfterBreak="0">
+    <w:nsid w:val="54A91D93"/>
+    <w:multiLevelType w:val="hybridMultilevel"/>
+    <w:tmpl w:val="9230BC62"/>
+    <w:lvl w:ilvl="0" w:tplc="0809000F">
+      <w:start w:val="1"/>
+      <w:numFmt w:val="decimal"/>
+      <w:lvlText w:val="%1."/>
+      <w:lvlJc w:val="left"/>
+      <w:pPr>
+        <w:ind w:left="720" w:hanging="360"/>
+      </w:pPr>
+      <w:rPr>
+        <w:rFonts w:hint="default"/>
+      </w:rPr>
+    </w:lvl>
+    <w:lvl w:ilvl="1" w:tplc="08090019" w:tentative="1">
+      <w:start w:val="1"/>
+      <w:numFmt w:val="lowerLetter"/>
+      <w:lvlText w:val="%2."/>
+      <w:lvlJc w:val="left"/>
+      <w:pPr>
+        <w:ind w:left="1440" w:hanging="360"/>
+      </w:pPr>
+    </w:lvl>
+    <w:lvl w:ilvl="2" w:tplc="0809001B" w:tentative="1">
+      <w:start w:val="1"/>
+      <w:numFmt w:val="lowerRoman"/>
+      <w:lvlText w:val="%3."/>
+      <w:lvlJc w:val="right"/>
+      <w:pPr>
+        <w:ind w:left="2160" w:hanging="180"/>
+      </w:pPr>
+    </w:lvl>
+    <w:lvl w:ilvl="3" w:tplc="0809000F" w:tentative="1">
+      <w:start w:val="1"/>
+      <w:numFmt w:val="decimal"/>
+      <w:lvlText w:val="%4."/>
+      <w:lvlJc w:val="left"/>
+      <w:pPr>
+        <w:ind w:left="2880" w:hanging="360"/>
+      </w:pPr>
+    </w:lvl>
+    <w:lvl w:ilvl="4" w:tplc="08090019" w:tentative="1">
+      <w:start w:val="1"/>
+      <w:numFmt w:val="lowerLetter"/>
+      <w:lvlText w:val="%5."/>
+      <w:lvlJc w:val="left"/>
+      <w:pPr>
+        <w:ind w:left="3600" w:hanging="360"/>
+      </w:pPr>
+    </w:lvl>
+    <w:lvl w:ilvl="5" w:tplc="0809001B" w:tentative="1">
+      <w:start w:val="1"/>
+      <w:numFmt w:val="lowerRoman"/>
+      <w:lvlText w:val="%6."/>
+      <w:lvlJc w:val="right"/>
+      <w:pPr>
+        <w:ind w:left="4320" w:hanging="180"/>
+      </w:pPr>
+    </w:lvl>
+    <w:lvl w:ilvl="6" w:tplc="0809000F" w:tentative="1">
+      <w:start w:val="1"/>
+      <w:numFmt w:val="decimal"/>
+      <w:lvlText w:val="%7."/>
+      <w:lvlJc w:val="left"/>
+      <w:pPr>
+        <w:ind w:left="5040" w:hanging="360"/>
+      </w:pPr>
+    </w:lvl>
+    <w:lvl w:ilvl="7" w:tplc="08090019" w:tentative="1">
+      <w:start w:val="1"/>
+      <w:numFmt w:val="lowerLetter"/>
+      <w:lvlText w:val="%8."/>
+      <w:lvlJc w:val="left"/>
+      <w:pPr>
+        <w:ind w:left="5760" w:hanging="360"/>
+      </w:pPr>
+    </w:lvl>
+    <w:lvl w:ilvl="8" w:tplc="0809001B" w:tentative="1">
+      <w:start w:val="1"/>
+      <w:numFmt w:val="lowerRoman"/>
+      <w:lvlText w:val="%9."/>
+      <w:lvlJc w:val="right"/>
+      <w:pPr>
+        <w:ind w:left="6480" w:hanging="180"/>
+      </w:pPr>
+    </w:lvl>
+  </w:abstractNum>
+  <w:abstractNum w:abstractNumId="1" w15:restartNumberingAfterBreak="0">
     <w:nsid w:val="56704B26"/>
     <w:multiLevelType w:val="hybridMultilevel"/>
     <w:tmpl w:val="D7964D44"/>
@@ -7447,6 +7660,9 @@
     </w:lvl>
   </w:abstractNum>
   <w:num w:numId="1">
+    <w:abstractNumId w:val="1"/>
+  </w:num>
+  <w:num w:numId="2">
     <w:abstractNumId w:val="0"/>
   </w:num>
 </w:numbering>

</xml_diff>